<commit_message>
ajustando filtros de obtencion de datos
</commit_message>
<xml_diff>
--- a/OUTPUT/fichero_word.docx
+++ b/OUTPUT/fichero_word.docx
@@ -29,7 +29,7 @@
           <w:sz w:val="40"/>
           <w:szCs w:val="40"/>
         </w:rPr>
-        <w:t xml:space="preserve">2021/2022</w:t>
+        <w:t xml:space="preserve">2021/2025</w:t>
       </w:r>
     </w:p>
     <w:tbl>
@@ -199,7 +199,7 @@
                 <w:sz w:val="28"/>
                 <w:szCs w:val="28"/>
               </w:rPr>
-              <w:t xml:space="preserve">4-C</w:t>
+              <w:t xml:space="preserve">3-A</w:t>
             </w:r>
           </w:p>
         </w:tc>
@@ -616,7 +616,7 @@
             <w:rPr>
               <w:rFonts w:ascii="Mulish" w:hAnsi="Mulish"/>
             </w:rPr>
-            <w:t xml:space="preserve">2021/2022</w:t>
+            <w:t xml:space="preserve">2021/2025</w:t>
           </w:r>
         </w:p>
       </w:tc>

</xml_diff>

<commit_message>
agregando modulo de interacion para hacer multiples documentos
</commit_message>
<xml_diff>
--- a/OUTPUT/fichero_word.docx
+++ b/OUTPUT/fichero_word.docx
@@ -86,7 +86,7 @@
                 <w:sz w:val="28"/>
                 <w:szCs w:val="28"/>
               </w:rPr>
-              <w:t xml:space="preserve">Alba Altozano García</w:t>
+              <w:t xml:space="preserve">Sonia Trepat Lázaro</w:t>
             </w:r>
           </w:p>
         </w:tc>
@@ -199,7 +199,7 @@
                 <w:sz w:val="28"/>
                 <w:szCs w:val="28"/>
               </w:rPr>
-              <w:t xml:space="preserve">3-A</w:t>
+              <w:t xml:space="preserve">3-C</w:t>
             </w:r>
           </w:p>
         </w:tc>

</xml_diff>